<commit_message>
ajuste no link do portfolio
</commit_message>
<xml_diff>
--- a/public/Curriculo_Carlos_Oliveira_Varao.docx
+++ b/public/Curriculo_Carlos_Oliveira_Varao.docx
@@ -88,16 +88,8 @@
         <w:rPr>
           <w:rFonts w:ascii="Cambria" w:hAnsi="Cambria" w:cs="Segoe UI Emoji"/>
         </w:rPr>
-        <w:t xml:space="preserve"> linkedin.com/in/</w:t>
+        <w:t xml:space="preserve"> linkedin.com/in/carlosvaraofrontend</w:t>
       </w:r>
-      <w:proofErr w:type="spellStart"/>
-      <w:r>
-        <w:rPr>
-          <w:rFonts w:ascii="Cambria" w:hAnsi="Cambria" w:cs="Segoe UI Emoji"/>
-        </w:rPr>
-        <w:t>carlosvaraofrontend</w:t>
-      </w:r>
-      <w:proofErr w:type="spellEnd"/>
       <w:r>
         <w:rPr>
           <w:rFonts w:ascii="Cambria" w:hAnsi="Cambria" w:cs="Segoe UI Emoji"/>
@@ -114,21 +106,19 @@
         <w:rPr>
           <w:rFonts w:ascii="Cambria" w:hAnsi="Cambria" w:cs="Segoe UI Emoji"/>
         </w:rPr>
-        <w:t xml:space="preserve"> </w:t>
+        <w:t xml:space="preserve"> Portfólio: </w:t>
       </w:r>
-      <w:proofErr w:type="spellStart"/>
       <w:r>
         <w:rPr>
           <w:rFonts w:ascii="Cambria" w:hAnsi="Cambria" w:cs="Segoe UI Emoji"/>
         </w:rPr>
-        <w:t>Portfólio</w:t>
+        <w:t>www.</w:t>
       </w:r>
-      <w:proofErr w:type="spellEnd"/>
       <w:r>
         <w:rPr>
           <w:rFonts w:ascii="Cambria" w:hAnsi="Cambria" w:cs="Segoe UI Emoji"/>
         </w:rPr>
-        <w:t>: carlosvarao.dev.br</w:t>
+        <w:t>carlosvarao.dev.br</w:t>
       </w:r>
       <w:r>
         <w:rPr>
@@ -146,21 +136,7 @@
         <w:rPr>
           <w:rFonts w:ascii="Cambria" w:hAnsi="Cambria" w:cs="Segoe UI Emoji"/>
         </w:rPr>
-        <w:t xml:space="preserve"> github.com/</w:t>
-      </w:r>
-      <w:proofErr w:type="spellStart"/>
-      <w:r>
-        <w:rPr>
-          <w:rFonts w:ascii="Cambria" w:hAnsi="Cambria" w:cs="Segoe UI Emoji"/>
-        </w:rPr>
-        <w:t>carlosvarao</w:t>
-      </w:r>
-      <w:proofErr w:type="spellEnd"/>
-      <w:r>
-        <w:rPr>
-          <w:rFonts w:ascii="Cambria" w:hAnsi="Cambria" w:cs="Segoe UI Emoji"/>
-        </w:rPr>
-        <w:t xml:space="preserve"> </w:t>
+        <w:t xml:space="preserve"> github.com/carlosvarao </w:t>
       </w:r>
       <w:r>
         <w:rPr>
@@ -180,7 +156,7 @@
           <w:lang w:val="pt-BR"/>
         </w:rPr>
         <w:pict w14:anchorId="5B7CCCEE">
-          <v:rect id="_x0000_i1055" style="width:0;height:1.5pt" o:hralign="center" o:hrstd="t" o:hr="t" fillcolor="#a0a0a0" stroked="f"/>
+          <v:rect id="_x0000_i1025" style="width:0;height:1.5pt" o:hralign="center" o:hrstd="t" o:hr="t" fillcolor="#a0a0a0" stroked="f"/>
         </w:pict>
       </w:r>
     </w:p>
@@ -211,119 +187,7 @@
         <w:rPr>
           <w:lang w:val="pt-BR"/>
         </w:rPr>
-        <w:t>Analista de Soluções Digitais com experiência em SQL Server, Power BI, análise de dados, SAP, automações em Python e desenvolvimento em Delphi. Possui background em design (</w:t>
-      </w:r>
-      <w:proofErr w:type="spellStart"/>
-      <w:r>
-        <w:rPr>
-          <w:lang w:val="pt-BR"/>
-        </w:rPr>
-        <w:t>Figma</w:t>
-      </w:r>
-      <w:proofErr w:type="spellEnd"/>
-      <w:r>
-        <w:rPr>
-          <w:lang w:val="pt-BR"/>
-        </w:rPr>
-        <w:t xml:space="preserve"> e Photoshop) e atua também com desenvolvimento Front-</w:t>
-      </w:r>
-      <w:proofErr w:type="spellStart"/>
-      <w:r>
-        <w:rPr>
-          <w:lang w:val="pt-BR"/>
-        </w:rPr>
-        <w:t>end</w:t>
-      </w:r>
-      <w:proofErr w:type="spellEnd"/>
-      <w:r>
-        <w:rPr>
-          <w:lang w:val="pt-BR"/>
-        </w:rPr>
-        <w:t xml:space="preserve"> utilizando </w:t>
-      </w:r>
-      <w:proofErr w:type="spellStart"/>
-      <w:r>
-        <w:rPr>
-          <w:lang w:val="pt-BR"/>
-        </w:rPr>
-        <w:t>React</w:t>
-      </w:r>
-      <w:proofErr w:type="spellEnd"/>
-      <w:r>
-        <w:rPr>
-          <w:lang w:val="pt-BR"/>
-        </w:rPr>
-        <w:t xml:space="preserve">, </w:t>
-      </w:r>
-      <w:proofErr w:type="spellStart"/>
-      <w:r>
-        <w:rPr>
-          <w:lang w:val="pt-BR"/>
-        </w:rPr>
-        <w:t>TypeScript</w:t>
-      </w:r>
-      <w:proofErr w:type="spellEnd"/>
-      <w:r>
-        <w:rPr>
-          <w:lang w:val="pt-BR"/>
-        </w:rPr>
-        <w:t xml:space="preserve">, </w:t>
-      </w:r>
-      <w:proofErr w:type="spellStart"/>
-      <w:r>
-        <w:rPr>
-          <w:lang w:val="pt-BR"/>
-        </w:rPr>
-        <w:t>JavaScript</w:t>
-      </w:r>
-      <w:proofErr w:type="spellEnd"/>
-      <w:r>
-        <w:rPr>
-          <w:lang w:val="pt-BR"/>
-        </w:rPr>
-        <w:t xml:space="preserve">, HTML, CSS, </w:t>
-      </w:r>
-      <w:proofErr w:type="spellStart"/>
-      <w:r>
-        <w:rPr>
-          <w:lang w:val="pt-BR"/>
-        </w:rPr>
-        <w:t>Tailwind</w:t>
-      </w:r>
-      <w:proofErr w:type="spellEnd"/>
-      <w:r>
-        <w:rPr>
-          <w:lang w:val="pt-BR"/>
-        </w:rPr>
-        <w:t xml:space="preserve">, </w:t>
-      </w:r>
-      <w:proofErr w:type="spellStart"/>
-      <w:r>
-        <w:rPr>
-          <w:lang w:val="pt-BR"/>
-        </w:rPr>
-        <w:t>Bootstrap</w:t>
-      </w:r>
-      <w:proofErr w:type="spellEnd"/>
-      <w:r>
-        <w:rPr>
-          <w:lang w:val="pt-BR"/>
-        </w:rPr>
-        <w:t xml:space="preserve">, Node.js e </w:t>
-      </w:r>
-      <w:proofErr w:type="spellStart"/>
-      <w:r>
-        <w:rPr>
-          <w:lang w:val="pt-BR"/>
-        </w:rPr>
-        <w:t>Git</w:t>
-      </w:r>
-      <w:proofErr w:type="spellEnd"/>
-      <w:r>
-        <w:rPr>
-          <w:lang w:val="pt-BR"/>
-        </w:rPr>
-        <w:t>.</w:t>
+        <w:t>Analista de Soluções Digitais com experiência em SQL Server, Power BI, análise de dados, SAP, automações em Python e desenvolvimento em Delphi. Possui background em design (Figma e Photoshop) e atua também com desenvolvimento Front-end utilizando React, TypeScript, JavaScript, HTML, CSS, Tailwind, Bootstrap, Node.js e Git.</w:t>
       </w:r>
     </w:p>
     <w:p>
@@ -336,91 +200,7 @@
         <w:rPr>
           <w:lang w:val="pt-BR"/>
         </w:rPr>
-        <w:t xml:space="preserve">Tem experiência com consumo e integração de APIs REST por meio de </w:t>
-      </w:r>
-      <w:proofErr w:type="spellStart"/>
-      <w:r>
-        <w:rPr>
-          <w:lang w:val="pt-BR"/>
-        </w:rPr>
-        <w:t>Insomnia</w:t>
-      </w:r>
-      <w:proofErr w:type="spellEnd"/>
-      <w:r>
-        <w:rPr>
-          <w:lang w:val="pt-BR"/>
-        </w:rPr>
-        <w:t xml:space="preserve"> e </w:t>
-      </w:r>
-      <w:proofErr w:type="spellStart"/>
-      <w:r>
-        <w:rPr>
-          <w:lang w:val="pt-BR"/>
-        </w:rPr>
-        <w:t>Postman</w:t>
-      </w:r>
-      <w:proofErr w:type="spellEnd"/>
-      <w:r>
-        <w:rPr>
-          <w:lang w:val="pt-BR"/>
-        </w:rPr>
-        <w:t xml:space="preserve">. Formado por plataformas práticas como </w:t>
-      </w:r>
-      <w:proofErr w:type="spellStart"/>
-      <w:r>
-        <w:rPr>
-          <w:lang w:val="pt-BR"/>
-        </w:rPr>
-        <w:t>DevClub</w:t>
-      </w:r>
-      <w:proofErr w:type="spellEnd"/>
-      <w:r>
-        <w:rPr>
-          <w:lang w:val="pt-BR"/>
-        </w:rPr>
-        <w:t xml:space="preserve">, </w:t>
-      </w:r>
-      <w:proofErr w:type="spellStart"/>
-      <w:r>
-        <w:rPr>
-          <w:lang w:val="pt-BR"/>
-        </w:rPr>
-        <w:t>UnibitCode</w:t>
-      </w:r>
-      <w:proofErr w:type="spellEnd"/>
-      <w:r>
-        <w:rPr>
-          <w:lang w:val="pt-BR"/>
-        </w:rPr>
-        <w:t xml:space="preserve">, </w:t>
-      </w:r>
-      <w:proofErr w:type="spellStart"/>
-      <w:r>
-        <w:rPr>
-          <w:lang w:val="pt-BR"/>
-        </w:rPr>
-        <w:t>Estudonalta</w:t>
-      </w:r>
-      <w:proofErr w:type="spellEnd"/>
-      <w:r>
-        <w:rPr>
-          <w:lang w:val="pt-BR"/>
-        </w:rPr>
-        <w:t xml:space="preserve">, </w:t>
-      </w:r>
-      <w:proofErr w:type="spellStart"/>
-      <w:r>
-        <w:rPr>
-          <w:lang w:val="pt-BR"/>
-        </w:rPr>
-        <w:t>DevMídia</w:t>
-      </w:r>
-      <w:proofErr w:type="spellEnd"/>
-      <w:r>
-        <w:rPr>
-          <w:lang w:val="pt-BR"/>
-        </w:rPr>
-        <w:t xml:space="preserve"> e curso de Python pela EBAC, onde desenvolveu diversos projetos aplicados. Atualmente cursa Engenharia de Software e busca unir dados, sistemas e design no desenvolvimento de soluções modernas e eficientes.</w:t>
+        <w:t>Tem experiência com consumo e integração de APIs REST por meio de Insomnia e Postman. Formado por plataformas práticas como DevClub, UnibitCode, Estudonalta, DevMídia e curso de Python pela EBAC, onde desenvolveu diversos projetos aplicados. Atualmente cursa Engenharia de Software e busca unir dados, sistemas e design no desenvolvimento de soluções modernas e eficientes.</w:t>
       </w:r>
     </w:p>
     <w:p>
@@ -434,7 +214,7 @@
           <w:lang w:val="pt-BR"/>
         </w:rPr>
         <w:pict w14:anchorId="5DCEA864">
-          <v:rect id="_x0000_i1056" style="width:0;height:1.5pt" o:hralign="center" o:hrstd="t" o:hr="t" fillcolor="#a0a0a0" stroked="f"/>
+          <v:rect id="_x0000_i1026" style="width:0;height:1.5pt" o:hralign="center" o:hrstd="t" o:hr="t" fillcolor="#a0a0a0" stroked="f"/>
         </w:pict>
       </w:r>
     </w:p>
@@ -473,96 +253,14 @@
           <w:bCs/>
           <w:lang w:val="pt-BR"/>
         </w:rPr>
-        <w:t>Front-</w:t>
-      </w:r>
-      <w:proofErr w:type="spellStart"/>
-      <w:r>
-        <w:rPr>
-          <w:b/>
-          <w:bCs/>
-          <w:lang w:val="pt-BR"/>
-        </w:rPr>
-        <w:t>end</w:t>
-      </w:r>
-      <w:proofErr w:type="spellEnd"/>
-      <w:r>
-        <w:rPr>
-          <w:b/>
-          <w:bCs/>
-          <w:lang w:val="pt-BR"/>
-        </w:rPr>
-        <w:t>:</w:t>
+        <w:t>Front-end:</w:t>
       </w:r>
       <w:r>
         <w:rPr>
           <w:lang w:val="pt-BR"/>
         </w:rPr>
-        <w:t xml:space="preserve"> </w:t>
+        <w:t xml:space="preserve"> React, TypeScript, JavaScript, HTML, CSS, Tailwind, Bootstrap</w:t>
       </w:r>
-      <w:proofErr w:type="spellStart"/>
-      <w:r>
-        <w:rPr>
-          <w:lang w:val="pt-BR"/>
-        </w:rPr>
-        <w:t>React</w:t>
-      </w:r>
-      <w:proofErr w:type="spellEnd"/>
-      <w:r>
-        <w:rPr>
-          <w:lang w:val="pt-BR"/>
-        </w:rPr>
-        <w:t xml:space="preserve">, </w:t>
-      </w:r>
-      <w:proofErr w:type="spellStart"/>
-      <w:r>
-        <w:rPr>
-          <w:lang w:val="pt-BR"/>
-        </w:rPr>
-        <w:t>TypeScript</w:t>
-      </w:r>
-      <w:proofErr w:type="spellEnd"/>
-      <w:r>
-        <w:rPr>
-          <w:lang w:val="pt-BR"/>
-        </w:rPr>
-        <w:t xml:space="preserve">, </w:t>
-      </w:r>
-      <w:proofErr w:type="spellStart"/>
-      <w:r>
-        <w:rPr>
-          <w:lang w:val="pt-BR"/>
-        </w:rPr>
-        <w:t>JavaScript</w:t>
-      </w:r>
-      <w:proofErr w:type="spellEnd"/>
-      <w:r>
-        <w:rPr>
-          <w:lang w:val="pt-BR"/>
-        </w:rPr>
-        <w:t xml:space="preserve">, HTML, CSS, </w:t>
-      </w:r>
-      <w:proofErr w:type="spellStart"/>
-      <w:r>
-        <w:rPr>
-          <w:lang w:val="pt-BR"/>
-        </w:rPr>
-        <w:t>Tailwind</w:t>
-      </w:r>
-      <w:proofErr w:type="spellEnd"/>
-      <w:r>
-        <w:rPr>
-          <w:lang w:val="pt-BR"/>
-        </w:rPr>
-        <w:t xml:space="preserve">, </w:t>
-      </w:r>
-      <w:proofErr w:type="spellStart"/>
-      <w:r>
-        <w:rPr>
-          <w:lang w:val="pt-BR"/>
-        </w:rPr>
-        <w:t>Bootstrap</w:t>
-      </w:r>
-      <w:proofErr w:type="spellEnd"/>
       <w:r>
         <w:rPr>
           <w:lang w:val="pt-BR"/>
@@ -576,25 +274,7 @@
           <w:bCs/>
           <w:lang w:val="pt-BR"/>
         </w:rPr>
-        <w:t>Back-</w:t>
-      </w:r>
-      <w:proofErr w:type="spellStart"/>
-      <w:r>
-        <w:rPr>
-          <w:b/>
-          <w:bCs/>
-          <w:lang w:val="pt-BR"/>
-        </w:rPr>
-        <w:t>end</w:t>
-      </w:r>
-      <w:proofErr w:type="spellEnd"/>
-      <w:r>
-        <w:rPr>
-          <w:b/>
-          <w:bCs/>
-          <w:lang w:val="pt-BR"/>
-        </w:rPr>
-        <w:t>:</w:t>
+        <w:t>Back-end:</w:t>
       </w:r>
       <w:r>
         <w:rPr>
@@ -621,21 +301,7 @@
         <w:rPr>
           <w:lang w:val="pt-BR"/>
         </w:rPr>
-        <w:t xml:space="preserve"> SQL Server, PostgreSQL, </w:t>
-      </w:r>
-      <w:proofErr w:type="spellStart"/>
-      <w:r>
-        <w:rPr>
-          <w:lang w:val="pt-BR"/>
-        </w:rPr>
-        <w:t>SQLite</w:t>
-      </w:r>
-      <w:proofErr w:type="spellEnd"/>
-      <w:r>
-        <w:rPr>
-          <w:lang w:val="pt-BR"/>
-        </w:rPr>
-        <w:t>, ETL e pipelines de dados</w:t>
+        <w:t xml:space="preserve"> SQL Server, PostgreSQL, SQLite, ETL e pipelines de dados</w:t>
       </w:r>
       <w:r>
         <w:rPr>
@@ -656,30 +322,8 @@
         <w:rPr>
           <w:lang w:val="pt-BR"/>
         </w:rPr>
-        <w:t xml:space="preserve"> Consumo e manipulação de APIs REST, </w:t>
+        <w:t xml:space="preserve"> Consumo e manipulação de APIs REST, Insomnia, Postman</w:t>
       </w:r>
-      <w:proofErr w:type="spellStart"/>
-      <w:r>
-        <w:rPr>
-          <w:lang w:val="pt-BR"/>
-        </w:rPr>
-        <w:t>Insomnia</w:t>
-      </w:r>
-      <w:proofErr w:type="spellEnd"/>
-      <w:r>
-        <w:rPr>
-          <w:lang w:val="pt-BR"/>
-        </w:rPr>
-        <w:t xml:space="preserve">, </w:t>
-      </w:r>
-      <w:proofErr w:type="spellStart"/>
-      <w:r>
-        <w:rPr>
-          <w:lang w:val="pt-BR"/>
-        </w:rPr>
-        <w:t>Postman</w:t>
-      </w:r>
-      <w:proofErr w:type="spellEnd"/>
       <w:r>
         <w:rPr>
           <w:lang w:val="pt-BR"/>
@@ -699,21 +343,7 @@
         <w:rPr>
           <w:lang w:val="pt-BR"/>
         </w:rPr>
-        <w:t xml:space="preserve"> </w:t>
-      </w:r>
-      <w:proofErr w:type="spellStart"/>
-      <w:r>
-        <w:rPr>
-          <w:lang w:val="pt-BR"/>
-        </w:rPr>
-        <w:t>Git</w:t>
-      </w:r>
-      <w:proofErr w:type="spellEnd"/>
-      <w:r>
-        <w:rPr>
-          <w:lang w:val="pt-BR"/>
-        </w:rPr>
-        <w:t>, NPM, Power BI</w:t>
+        <w:t xml:space="preserve"> Git, NPM, Power BI</w:t>
       </w:r>
       <w:r>
         <w:rPr>
@@ -734,21 +364,7 @@
         <w:rPr>
           <w:lang w:val="pt-BR"/>
         </w:rPr>
-        <w:t xml:space="preserve"> </w:t>
-      </w:r>
-      <w:proofErr w:type="spellStart"/>
-      <w:r>
-        <w:rPr>
-          <w:lang w:val="pt-BR"/>
-        </w:rPr>
-        <w:t>Figma</w:t>
-      </w:r>
-      <w:proofErr w:type="spellEnd"/>
-      <w:r>
-        <w:rPr>
-          <w:lang w:val="pt-BR"/>
-        </w:rPr>
-        <w:t>, Photoshop</w:t>
+        <w:t xml:space="preserve"> Figma, Photoshop</w:t>
       </w:r>
     </w:p>
     <w:p>
@@ -762,7 +378,7 @@
           <w:lang w:val="pt-BR"/>
         </w:rPr>
         <w:pict w14:anchorId="5C1EEDAD">
-          <v:rect id="_x0000_i1057" style="width:0;height:1.5pt" o:hralign="center" o:hrstd="t" o:hr="t" fillcolor="#a0a0a0" stroked="f"/>
+          <v:rect id="_x0000_i1027" style="width:0;height:1.5pt" o:hralign="center" o:hrstd="t" o:hr="t" fillcolor="#a0a0a0" stroked="f"/>
         </w:pict>
       </w:r>
     </w:p>
@@ -828,7 +444,7 @@
           <w:lang w:val="pt-BR"/>
         </w:rPr>
         <w:pict w14:anchorId="2990EE86">
-          <v:rect id="_x0000_i1058" style="width:0;height:1.5pt" o:hralign="center" o:hrstd="t" o:hr="t" fillcolor="#a0a0a0" stroked="f"/>
+          <v:rect id="_x0000_i1028" style="width:0;height:1.5pt" o:hralign="center" o:hrstd="t" o:hr="t" fillcolor="#a0a0a0" stroked="f"/>
         </w:pict>
       </w:r>
     </w:p>
@@ -889,7 +505,7 @@
           <w:lang w:val="pt-BR"/>
         </w:rPr>
         <w:pict w14:anchorId="381B5B01">
-          <v:rect id="_x0000_i1059" style="width:0;height:1.5pt" o:hralign="center" o:hrstd="t" o:hr="t" fillcolor="#a0a0a0" stroked="f"/>
+          <v:rect id="_x0000_i1029" style="width:0;height:1.5pt" o:hralign="center" o:hrstd="t" o:hr="t" fillcolor="#a0a0a0" stroked="f"/>
         </w:pict>
       </w:r>
     </w:p>
@@ -931,7 +547,6 @@
         </w:rPr>
         <w:br/>
       </w:r>
-      <w:proofErr w:type="spellStart"/>
       <w:r>
         <w:rPr>
           <w:b/>
@@ -940,7 +555,6 @@
         </w:rPr>
         <w:t>Masterboi</w:t>
       </w:r>
-      <w:proofErr w:type="spellEnd"/>
       <w:r>
         <w:rPr>
           <w:lang w:val="pt-BR"/>
@@ -968,13 +582,8 @@
           <w:lang w:val="pt-BR"/>
         </w:rPr>
       </w:pPr>
-      <w:proofErr w:type="spellStart"/>
       <w:r>
-        <w:t>Atuação</w:t>
-      </w:r>
-      <w:proofErr w:type="spellEnd"/>
-      <w:r>
-        <w:t xml:space="preserve"> no time de TI da </w:t>
+        <w:t xml:space="preserve">Atuação no time de TI da </w:t>
       </w:r>
       <w:r>
         <w:rPr>
@@ -984,255 +593,7 @@
         <w:t>Masterboi</w:t>
       </w:r>
       <w:r>
-        <w:t xml:space="preserve">, com forte </w:t>
-      </w:r>
-      <w:proofErr w:type="spellStart"/>
-      <w:r>
-        <w:t>foco</w:t>
-      </w:r>
-      <w:proofErr w:type="spellEnd"/>
-      <w:r>
-        <w:t xml:space="preserve"> </w:t>
-      </w:r>
-      <w:proofErr w:type="spellStart"/>
-      <w:r>
-        <w:t>em</w:t>
-      </w:r>
-      <w:proofErr w:type="spellEnd"/>
-      <w:r>
-        <w:t xml:space="preserve"> </w:t>
-      </w:r>
-      <w:proofErr w:type="spellStart"/>
-      <w:r>
-        <w:t>análise</w:t>
-      </w:r>
-      <w:proofErr w:type="spellEnd"/>
-      <w:r>
-        <w:t xml:space="preserve">, </w:t>
-      </w:r>
-      <w:proofErr w:type="spellStart"/>
-      <w:r>
-        <w:t>extração</w:t>
-      </w:r>
-      <w:proofErr w:type="spellEnd"/>
-      <w:r>
-        <w:t xml:space="preserve">, </w:t>
-      </w:r>
-      <w:proofErr w:type="spellStart"/>
-      <w:r>
-        <w:t>organização</w:t>
-      </w:r>
-      <w:proofErr w:type="spellEnd"/>
-      <w:r>
-        <w:t xml:space="preserve"> e </w:t>
-      </w:r>
-      <w:proofErr w:type="spellStart"/>
-      <w:r>
-        <w:t>tratamento</w:t>
-      </w:r>
-      <w:proofErr w:type="spellEnd"/>
-      <w:r>
-        <w:t xml:space="preserve"> de dados. </w:t>
-      </w:r>
-      <w:proofErr w:type="spellStart"/>
-      <w:r>
-        <w:t>Desenvolvo</w:t>
-      </w:r>
-      <w:proofErr w:type="spellEnd"/>
-      <w:r>
-        <w:t xml:space="preserve"> </w:t>
-      </w:r>
-      <w:proofErr w:type="spellStart"/>
-      <w:r>
-        <w:t>consultas</w:t>
-      </w:r>
-      <w:proofErr w:type="spellEnd"/>
-      <w:r>
-        <w:t xml:space="preserve"> SQL para </w:t>
-      </w:r>
-      <w:proofErr w:type="spellStart"/>
-      <w:r>
-        <w:t>consolidação</w:t>
-      </w:r>
-      <w:proofErr w:type="spellEnd"/>
-      <w:r>
-        <w:t xml:space="preserve"> de </w:t>
-      </w:r>
-      <w:proofErr w:type="spellStart"/>
-      <w:r>
-        <w:t>informações</w:t>
-      </w:r>
-      <w:proofErr w:type="spellEnd"/>
-      <w:r>
-        <w:t xml:space="preserve">, </w:t>
-      </w:r>
-      <w:proofErr w:type="spellStart"/>
-      <w:r>
-        <w:t>crio</w:t>
-      </w:r>
-      <w:proofErr w:type="spellEnd"/>
-      <w:r>
-        <w:t xml:space="preserve"> </w:t>
-      </w:r>
-      <w:proofErr w:type="spellStart"/>
-      <w:r>
-        <w:t>relatórios</w:t>
-      </w:r>
-      <w:proofErr w:type="spellEnd"/>
-      <w:r>
-        <w:t xml:space="preserve"> </w:t>
-      </w:r>
-      <w:proofErr w:type="spellStart"/>
-      <w:r>
-        <w:t>em</w:t>
-      </w:r>
-      <w:proofErr w:type="spellEnd"/>
-      <w:r>
-        <w:t xml:space="preserve"> Power BI e </w:t>
-      </w:r>
-      <w:proofErr w:type="spellStart"/>
-      <w:r>
-        <w:t>automações</w:t>
-      </w:r>
-      <w:proofErr w:type="spellEnd"/>
-      <w:r>
-        <w:t xml:space="preserve"> </w:t>
-      </w:r>
-      <w:proofErr w:type="spellStart"/>
-      <w:r>
-        <w:t>em</w:t>
-      </w:r>
-      <w:proofErr w:type="spellEnd"/>
-      <w:r>
-        <w:t xml:space="preserve"> Python para </w:t>
-      </w:r>
-      <w:proofErr w:type="spellStart"/>
-      <w:r>
-        <w:t>otimizar</w:t>
-      </w:r>
-      <w:proofErr w:type="spellEnd"/>
-      <w:r>
-        <w:t xml:space="preserve"> </w:t>
-      </w:r>
-      <w:proofErr w:type="spellStart"/>
-      <w:r>
-        <w:t>processos</w:t>
-      </w:r>
-      <w:proofErr w:type="spellEnd"/>
-      <w:r>
-        <w:t xml:space="preserve">. </w:t>
-      </w:r>
-      <w:proofErr w:type="spellStart"/>
-      <w:r>
-        <w:t>Atuo</w:t>
-      </w:r>
-      <w:proofErr w:type="spellEnd"/>
-      <w:r>
-        <w:t xml:space="preserve"> </w:t>
-      </w:r>
-      <w:proofErr w:type="spellStart"/>
-      <w:r>
-        <w:t>também</w:t>
-      </w:r>
-      <w:proofErr w:type="spellEnd"/>
-      <w:r>
-        <w:t xml:space="preserve"> com </w:t>
-      </w:r>
-      <w:proofErr w:type="spellStart"/>
-      <w:r>
-        <w:t>integrações</w:t>
-      </w:r>
-      <w:proofErr w:type="spellEnd"/>
-      <w:r>
-        <w:t xml:space="preserve"> via APIs REST, </w:t>
-      </w:r>
-      <w:proofErr w:type="spellStart"/>
-      <w:r>
-        <w:t>sistemas</w:t>
-      </w:r>
-      <w:proofErr w:type="spellEnd"/>
-      <w:r>
-        <w:t xml:space="preserve"> </w:t>
-      </w:r>
-      <w:proofErr w:type="spellStart"/>
-      <w:r>
-        <w:t>em</w:t>
-      </w:r>
-      <w:proofErr w:type="spellEnd"/>
-      <w:r>
-        <w:t xml:space="preserve"> Delphi e </w:t>
-      </w:r>
-      <w:proofErr w:type="spellStart"/>
-      <w:r>
-        <w:t>suporte</w:t>
-      </w:r>
-      <w:proofErr w:type="spellEnd"/>
-      <w:r>
-        <w:t xml:space="preserve"> </w:t>
-      </w:r>
-      <w:proofErr w:type="spellStart"/>
-      <w:r>
-        <w:t>técnico</w:t>
-      </w:r>
-      <w:proofErr w:type="spellEnd"/>
-      <w:r>
-        <w:t xml:space="preserve"> </w:t>
-      </w:r>
-      <w:proofErr w:type="spellStart"/>
-      <w:r>
-        <w:t>às</w:t>
-      </w:r>
-      <w:proofErr w:type="spellEnd"/>
-      <w:r>
-        <w:t xml:space="preserve"> </w:t>
-      </w:r>
-      <w:proofErr w:type="spellStart"/>
-      <w:r>
-        <w:t>áreas</w:t>
-      </w:r>
-      <w:proofErr w:type="spellEnd"/>
-      <w:r>
-        <w:t xml:space="preserve"> </w:t>
-      </w:r>
-      <w:proofErr w:type="spellStart"/>
-      <w:r>
-        <w:t>internas</w:t>
-      </w:r>
-      <w:proofErr w:type="spellEnd"/>
-      <w:r>
-        <w:t xml:space="preserve">, </w:t>
-      </w:r>
-      <w:proofErr w:type="spellStart"/>
-      <w:r>
-        <w:t>além</w:t>
-      </w:r>
-      <w:proofErr w:type="spellEnd"/>
-      <w:r>
-        <w:t xml:space="preserve"> de converter mockups do P&amp;D </w:t>
-      </w:r>
-      <w:proofErr w:type="spellStart"/>
-      <w:r>
-        <w:t>em</w:t>
-      </w:r>
-      <w:proofErr w:type="spellEnd"/>
-      <w:r>
-        <w:t xml:space="preserve"> </w:t>
-      </w:r>
-      <w:proofErr w:type="spellStart"/>
-      <w:r>
-        <w:t>etiquetas</w:t>
-      </w:r>
-      <w:proofErr w:type="spellEnd"/>
-      <w:r>
-        <w:t xml:space="preserve"> ZPL para </w:t>
-      </w:r>
-      <w:proofErr w:type="spellStart"/>
-      <w:r>
-        <w:t>produção</w:t>
-      </w:r>
-      <w:proofErr w:type="spellEnd"/>
-      <w:r>
-        <w:t>.</w:t>
+        <w:t>, com forte foco em análise, extração, organização e tratamento de dados. Desenvolvo consultas SQL para consolidação de informações, crio relatórios em Power BI e automações em Python para otimizar processos. Atuo também com integrações via APIs REST, sistemas em Delphi e suporte técnico às áreas internas, além de converter mockups do P&amp;D em etiquetas ZPL para produção.</w:t>
       </w:r>
     </w:p>
     <w:sectPr>
@@ -2101,6 +1462,7 @@
   <w:style w:type="character" w:default="1" w:styleId="Fontepargpadro">
     <w:name w:val="Default Paragraph Font"/>
     <w:uiPriority w:val="1"/>
+    <w:semiHidden/>
     <w:unhideWhenUsed/>
   </w:style>
   <w:style w:type="table" w:default="1" w:styleId="Tabelanormal">

</xml_diff>